<commit_message>
Test cases 1 to 4
</commit_message>
<xml_diff>
--- a/LiliaDimitrova/Test Cases 1-4.docx
+++ b/LiliaDimitrova/Test Cases 1-4.docx
@@ -1903,42 +1903,151 @@
       </w:tr>
       <w:tr>
         <w:trPr>
-          <w:trHeight w:val="548"/>
+          <w:trHeight w:val="733"/>
         </w:trPr>
         <w:tc>
           <w:tcPr>
             <w:tcW w:w="3084" w:type="dxa"/>
             <w:shd w:val="clear" w:color="auto" w:fill="auto"/>
             <w:vAlign w:val="bottom"/>
-            <w:hideMark/>
-          </w:tcPr>
-          <w:p>
-            <w:pPr>
-              <w:spacing w:after="0" w:line="240" w:lineRule="auto"/>
-              <w:rPr>
-                <w:rFonts w:ascii="Calibri" w:eastAsia="Times New Roman" w:hAnsi="Calibri" w:cs="Times New Roman"/>
-                <w:i/>
-                <w:iCs/>
-                <w:color w:val="7F7F7F"/>
-              </w:rPr>
-            </w:pPr>
-            <w:r>
-              <w:rPr>
-                <w:rFonts w:ascii="Calibri" w:eastAsia="Times New Roman" w:hAnsi="Calibri" w:cs="Times New Roman"/>
-                <w:i/>
-                <w:iCs/>
-                <w:color w:val="7F7F7F"/>
-              </w:rPr>
-              <w:t xml:space="preserve">1. Open </w:t>
-            </w:r>
-            <w:r>
-              <w:rPr>
-                <w:rFonts w:ascii="Calibri" w:eastAsia="Times New Roman" w:hAnsi="Calibri" w:cs="Times New Roman"/>
-                <w:i/>
-                <w:iCs/>
-                <w:color w:val="7F7F7F"/>
-              </w:rPr>
-              <w:t>http://www.onlinebills.com</w:t>
+          </w:tcPr>
+          <w:p>
+            <w:pPr>
+              <w:spacing w:after="0" w:line="240" w:lineRule="auto"/>
+              <w:rPr>
+                <w:rFonts w:ascii="Calibri" w:eastAsia="Times New Roman" w:hAnsi="Calibri" w:cs="Times New Roman"/>
+                <w:i/>
+                <w:iCs/>
+                <w:color w:val="7F7F7F"/>
+              </w:rPr>
+            </w:pPr>
+            <w:r>
+              <w:rPr>
+                <w:rFonts w:ascii="Calibri" w:eastAsia="Times New Roman" w:hAnsi="Calibri" w:cs="Times New Roman"/>
+                <w:i/>
+                <w:iCs/>
+                <w:color w:val="7F7F7F"/>
+              </w:rPr>
+              <w:t>1</w:t>
+            </w:r>
+            <w:r>
+              <w:rPr>
+                <w:rFonts w:ascii="Calibri" w:eastAsia="Times New Roman" w:hAnsi="Calibri" w:cs="Times New Roman"/>
+                <w:i/>
+                <w:iCs/>
+                <w:color w:val="7F7F7F"/>
+              </w:rPr>
+              <w:t>. F</w:t>
+            </w:r>
+            <w:r>
+              <w:rPr>
+                <w:rFonts w:ascii="Calibri" w:eastAsia="Times New Roman" w:hAnsi="Calibri" w:cs="Times New Roman"/>
+                <w:i/>
+                <w:iCs/>
+                <w:color w:val="7F7F7F"/>
+              </w:rPr>
+              <w:t>il</w:t>
+            </w:r>
+            <w:r>
+              <w:rPr>
+                <w:rFonts w:ascii="Calibri" w:eastAsia="Times New Roman" w:hAnsi="Calibri" w:cs="Times New Roman"/>
+                <w:i/>
+                <w:iCs/>
+                <w:color w:val="7F7F7F"/>
+              </w:rPr>
+              <w:t>l</w:t>
+            </w:r>
+            <w:r>
+              <w:rPr>
+                <w:rFonts w:ascii="Calibri" w:eastAsia="Times New Roman" w:hAnsi="Calibri" w:cs="Times New Roman"/>
+                <w:i/>
+                <w:iCs/>
+                <w:color w:val="7F7F7F"/>
+              </w:rPr>
+              <w:t xml:space="preserve"> </w:t>
+            </w:r>
+            <w:r>
+              <w:rPr>
+                <w:rFonts w:ascii="Calibri" w:eastAsia="Times New Roman" w:hAnsi="Calibri" w:cs="Times New Roman"/>
+                <w:i/>
+                <w:iCs/>
+                <w:color w:val="7F7F7F"/>
+              </w:rPr>
+              <w:t xml:space="preserve">the fields </w:t>
+            </w:r>
+            <w:r>
+              <w:rPr>
+                <w:rFonts w:ascii="Calibri" w:eastAsia="Times New Roman" w:hAnsi="Calibri" w:cs="Times New Roman"/>
+                <w:i/>
+                <w:iCs/>
+                <w:color w:val="7F7F7F"/>
+              </w:rPr>
+              <w:t xml:space="preserve">with </w:t>
+            </w:r>
+            <w:r>
+              <w:rPr>
+                <w:rFonts w:ascii="Calibri" w:eastAsia="Times New Roman" w:hAnsi="Calibri" w:cs="Times New Roman"/>
+                <w:i/>
+                <w:iCs/>
+                <w:color w:val="7F7F7F"/>
+              </w:rPr>
+              <w:t xml:space="preserve">username: </w:t>
+            </w:r>
+            <w:proofErr w:type="spellStart"/>
+            <w:r>
+              <w:rPr>
+                <w:rFonts w:ascii="Calibri" w:eastAsia="Times New Roman" w:hAnsi="Calibri" w:cs="Times New Roman"/>
+                <w:i/>
+                <w:iCs/>
+                <w:color w:val="7F7F7F"/>
+              </w:rPr>
+              <w:t>testuser</w:t>
+            </w:r>
+            <w:proofErr w:type="spellEnd"/>
+            <w:r>
+              <w:rPr>
+                <w:rFonts w:ascii="Calibri" w:eastAsia="Times New Roman" w:hAnsi="Calibri" w:cs="Times New Roman"/>
+                <w:i/>
+                <w:iCs/>
+                <w:color w:val="7F7F7F"/>
+              </w:rPr>
+              <w:t xml:space="preserve"> </w:t>
+            </w:r>
+            <w:r>
+              <w:rPr>
+                <w:rFonts w:ascii="Calibri" w:eastAsia="Times New Roman" w:hAnsi="Calibri" w:cs="Times New Roman"/>
+                <w:i/>
+                <w:iCs/>
+                <w:color w:val="7F7F7F"/>
+              </w:rPr>
+              <w:t xml:space="preserve">and </w:t>
+            </w:r>
+            <w:r>
+              <w:rPr>
+                <w:rFonts w:ascii="Calibri" w:eastAsia="Times New Roman" w:hAnsi="Calibri" w:cs="Times New Roman"/>
+                <w:i/>
+                <w:iCs/>
+                <w:color w:val="7F7F7F"/>
+              </w:rPr>
+              <w:t>password</w:t>
+            </w:r>
+            <w:r>
+              <w:rPr>
+                <w:rFonts w:ascii="Calibri" w:eastAsia="Times New Roman" w:hAnsi="Calibri" w:cs="Times New Roman"/>
+                <w:i/>
+                <w:iCs/>
+                <w:color w:val="7F7F7F"/>
+              </w:rPr>
+              <w:t xml:space="preserve">: </w:t>
+            </w:r>
+            <w:r>
+              <w:rPr>
+                <w:rFonts w:ascii="Calibri" w:eastAsia="Times New Roman" w:hAnsi="Calibri" w:cs="Times New Roman"/>
+                <w:i/>
+                <w:iCs/>
+                <w:color w:val="7F7F7F"/>
+              </w:rPr>
+              <w:t>TestUser1</w:t>
             </w:r>
             <w:r>
               <w:rPr>
@@ -1956,33 +2065,69 @@
             <w:tcW w:w="9552" w:type="dxa"/>
             <w:shd w:val="clear" w:color="auto" w:fill="auto"/>
             <w:vAlign w:val="bottom"/>
-            <w:hideMark/>
-          </w:tcPr>
-          <w:p>
-            <w:pPr>
-              <w:spacing w:after="0" w:line="240" w:lineRule="auto"/>
-              <w:rPr>
-                <w:rFonts w:ascii="Calibri" w:eastAsia="Times New Roman" w:hAnsi="Calibri" w:cs="Times New Roman"/>
-                <w:i/>
-                <w:iCs/>
-                <w:color w:val="7F7F7F"/>
-              </w:rPr>
-            </w:pPr>
-            <w:r>
-              <w:rPr>
-                <w:rFonts w:ascii="Calibri" w:eastAsia="Times New Roman" w:hAnsi="Calibri" w:cs="Times New Roman"/>
-                <w:i/>
-                <w:iCs/>
-                <w:color w:val="7F7F7F"/>
-              </w:rPr>
-              <w:t>User should be able to see fields Username and Password and Login button.</w:t>
-            </w:r>
-          </w:p>
-        </w:tc>
-      </w:tr>
-      <w:tr>
-        <w:trPr>
-          <w:trHeight w:val="733"/>
+          </w:tcPr>
+          <w:p>
+            <w:pPr>
+              <w:spacing w:after="0" w:line="240" w:lineRule="auto"/>
+              <w:rPr>
+                <w:rFonts w:ascii="Calibri" w:eastAsia="Times New Roman" w:hAnsi="Calibri" w:cs="Times New Roman"/>
+                <w:i/>
+                <w:iCs/>
+                <w:color w:val="7F7F7F"/>
+              </w:rPr>
+            </w:pPr>
+            <w:r>
+              <w:rPr>
+                <w:rFonts w:ascii="Calibri" w:eastAsia="Times New Roman" w:hAnsi="Calibri" w:cs="Times New Roman"/>
+                <w:i/>
+                <w:iCs/>
+                <w:color w:val="7F7F7F"/>
+              </w:rPr>
+              <w:t>User should be able to fill</w:t>
+            </w:r>
+            <w:r>
+              <w:rPr>
+                <w:rFonts w:ascii="Calibri" w:eastAsia="Times New Roman" w:hAnsi="Calibri" w:cs="Times New Roman"/>
+                <w:i/>
+                <w:iCs/>
+                <w:color w:val="7F7F7F"/>
+                <w:lang w:val="bg-BG"/>
+              </w:rPr>
+              <w:t xml:space="preserve"> </w:t>
+            </w:r>
+            <w:r>
+              <w:rPr>
+                <w:rFonts w:ascii="Calibri" w:eastAsia="Times New Roman" w:hAnsi="Calibri" w:cs="Times New Roman"/>
+                <w:i/>
+                <w:iCs/>
+                <w:color w:val="7F7F7F"/>
+              </w:rPr>
+              <w:t xml:space="preserve">in the </w:t>
+            </w:r>
+            <w:r>
+              <w:rPr>
+                <w:rFonts w:ascii="Calibri" w:eastAsia="Times New Roman" w:hAnsi="Calibri" w:cs="Times New Roman"/>
+                <w:i/>
+                <w:iCs/>
+                <w:color w:val="7F7F7F"/>
+              </w:rPr>
+              <w:t>fields</w:t>
+            </w:r>
+            <w:r>
+              <w:rPr>
+                <w:rFonts w:ascii="Calibri" w:eastAsia="Times New Roman" w:hAnsi="Calibri" w:cs="Times New Roman"/>
+                <w:i/>
+                <w:iCs/>
+                <w:color w:val="7F7F7F"/>
+              </w:rPr>
+              <w:t xml:space="preserve"> the Username and Password.</w:t>
+            </w:r>
+          </w:p>
+        </w:tc>
+      </w:tr>
+      <w:tr>
+        <w:trPr>
+          <w:trHeight w:val="597"/>
         </w:trPr>
         <w:tc>
           <w:tcPr>
@@ -2007,222 +2152,18 @@
                 <w:iCs/>
                 <w:color w:val="7F7F7F"/>
               </w:rPr>
-              <w:t>2. F</w:t>
-            </w:r>
-            <w:r>
-              <w:rPr>
-                <w:rFonts w:ascii="Calibri" w:eastAsia="Times New Roman" w:hAnsi="Calibri" w:cs="Times New Roman"/>
-                <w:i/>
-                <w:iCs/>
-                <w:color w:val="7F7F7F"/>
-              </w:rPr>
-              <w:t>il</w:t>
-            </w:r>
-            <w:r>
-              <w:rPr>
-                <w:rFonts w:ascii="Calibri" w:eastAsia="Times New Roman" w:hAnsi="Calibri" w:cs="Times New Roman"/>
-                <w:i/>
-                <w:iCs/>
-                <w:color w:val="7F7F7F"/>
-              </w:rPr>
-              <w:t>l</w:t>
-            </w:r>
-            <w:r>
-              <w:rPr>
-                <w:rFonts w:ascii="Calibri" w:eastAsia="Times New Roman" w:hAnsi="Calibri" w:cs="Times New Roman"/>
-                <w:i/>
-                <w:iCs/>
-                <w:color w:val="7F7F7F"/>
-              </w:rPr>
-              <w:t xml:space="preserve"> </w:t>
-            </w:r>
-            <w:r>
-              <w:rPr>
-                <w:rFonts w:ascii="Calibri" w:eastAsia="Times New Roman" w:hAnsi="Calibri" w:cs="Times New Roman"/>
-                <w:i/>
-                <w:iCs/>
-                <w:color w:val="7F7F7F"/>
-              </w:rPr>
-              <w:t xml:space="preserve">the fields </w:t>
-            </w:r>
-            <w:r>
-              <w:rPr>
-                <w:rFonts w:ascii="Calibri" w:eastAsia="Times New Roman" w:hAnsi="Calibri" w:cs="Times New Roman"/>
-                <w:i/>
-                <w:iCs/>
-                <w:color w:val="7F7F7F"/>
-              </w:rPr>
-              <w:t xml:space="preserve">with </w:t>
-            </w:r>
-            <w:r>
-              <w:rPr>
-                <w:rFonts w:ascii="Calibri" w:eastAsia="Times New Roman" w:hAnsi="Calibri" w:cs="Times New Roman"/>
-                <w:i/>
-                <w:iCs/>
-                <w:color w:val="7F7F7F"/>
-              </w:rPr>
-              <w:t xml:space="preserve">username: </w:t>
-            </w:r>
-            <w:proofErr w:type="spellStart"/>
-            <w:r>
-              <w:rPr>
-                <w:rFonts w:ascii="Calibri" w:eastAsia="Times New Roman" w:hAnsi="Calibri" w:cs="Times New Roman"/>
-                <w:i/>
-                <w:iCs/>
-                <w:color w:val="7F7F7F"/>
-              </w:rPr>
-              <w:t>testuser</w:t>
-            </w:r>
-            <w:proofErr w:type="spellEnd"/>
-            <w:r>
-              <w:rPr>
-                <w:rFonts w:ascii="Calibri" w:eastAsia="Times New Roman" w:hAnsi="Calibri" w:cs="Times New Roman"/>
-                <w:i/>
-                <w:iCs/>
-                <w:color w:val="7F7F7F"/>
-              </w:rPr>
-              <w:t xml:space="preserve"> </w:t>
-            </w:r>
-            <w:r>
-              <w:rPr>
-                <w:rFonts w:ascii="Calibri" w:eastAsia="Times New Roman" w:hAnsi="Calibri" w:cs="Times New Roman"/>
-                <w:i/>
-                <w:iCs/>
-                <w:color w:val="7F7F7F"/>
-              </w:rPr>
-              <w:t xml:space="preserve">and </w:t>
-            </w:r>
-            <w:r>
-              <w:rPr>
-                <w:rFonts w:ascii="Calibri" w:eastAsia="Times New Roman" w:hAnsi="Calibri" w:cs="Times New Roman"/>
-                <w:i/>
-                <w:iCs/>
-                <w:color w:val="7F7F7F"/>
-              </w:rPr>
-              <w:t>password</w:t>
-            </w:r>
-            <w:r>
-              <w:rPr>
-                <w:rFonts w:ascii="Calibri" w:eastAsia="Times New Roman" w:hAnsi="Calibri" w:cs="Times New Roman"/>
-                <w:i/>
-                <w:iCs/>
-                <w:color w:val="7F7F7F"/>
-              </w:rPr>
-              <w:t xml:space="preserve">: </w:t>
-            </w:r>
-            <w:r>
-              <w:rPr>
-                <w:rFonts w:ascii="Calibri" w:eastAsia="Times New Roman" w:hAnsi="Calibri" w:cs="Times New Roman"/>
-                <w:i/>
-                <w:iCs/>
-                <w:color w:val="7F7F7F"/>
-              </w:rPr>
-              <w:t>TestUser1</w:t>
-            </w:r>
-            <w:r>
-              <w:rPr>
-                <w:rFonts w:ascii="Calibri" w:eastAsia="Times New Roman" w:hAnsi="Calibri" w:cs="Times New Roman"/>
-                <w:i/>
-                <w:iCs/>
-                <w:color w:val="7F7F7F"/>
-              </w:rPr>
-              <w:t>.</w:t>
-            </w:r>
-          </w:p>
-        </w:tc>
-        <w:tc>
-          <w:tcPr>
-            <w:tcW w:w="9552" w:type="dxa"/>
-            <w:shd w:val="clear" w:color="auto" w:fill="auto"/>
-            <w:vAlign w:val="bottom"/>
-          </w:tcPr>
-          <w:p>
-            <w:pPr>
-              <w:spacing w:after="0" w:line="240" w:lineRule="auto"/>
-              <w:rPr>
-                <w:rFonts w:ascii="Calibri" w:eastAsia="Times New Roman" w:hAnsi="Calibri" w:cs="Times New Roman"/>
-                <w:i/>
-                <w:iCs/>
-                <w:color w:val="7F7F7F"/>
-              </w:rPr>
-            </w:pPr>
-            <w:r>
-              <w:rPr>
-                <w:rFonts w:ascii="Calibri" w:eastAsia="Times New Roman" w:hAnsi="Calibri" w:cs="Times New Roman"/>
-                <w:i/>
-                <w:iCs/>
-                <w:color w:val="7F7F7F"/>
-              </w:rPr>
-              <w:t>User should be able to fill</w:t>
-            </w:r>
-            <w:r>
-              <w:rPr>
-                <w:rFonts w:ascii="Calibri" w:eastAsia="Times New Roman" w:hAnsi="Calibri" w:cs="Times New Roman"/>
-                <w:i/>
-                <w:iCs/>
-                <w:color w:val="7F7F7F"/>
-                <w:lang w:val="bg-BG"/>
-              </w:rPr>
-              <w:t xml:space="preserve"> </w:t>
-            </w:r>
-            <w:r>
-              <w:rPr>
-                <w:rFonts w:ascii="Calibri" w:eastAsia="Times New Roman" w:hAnsi="Calibri" w:cs="Times New Roman"/>
-                <w:i/>
-                <w:iCs/>
-                <w:color w:val="7F7F7F"/>
-              </w:rPr>
-              <w:t xml:space="preserve">in the </w:t>
-            </w:r>
-            <w:r>
-              <w:rPr>
-                <w:rFonts w:ascii="Calibri" w:eastAsia="Times New Roman" w:hAnsi="Calibri" w:cs="Times New Roman"/>
-                <w:i/>
-                <w:iCs/>
-                <w:color w:val="7F7F7F"/>
-              </w:rPr>
-              <w:t>fields</w:t>
-            </w:r>
-            <w:r>
-              <w:rPr>
-                <w:rFonts w:ascii="Calibri" w:eastAsia="Times New Roman" w:hAnsi="Calibri" w:cs="Times New Roman"/>
-                <w:i/>
-                <w:iCs/>
-                <w:color w:val="7F7F7F"/>
-              </w:rPr>
-              <w:t xml:space="preserve"> the Username and Password.</w:t>
-            </w:r>
-          </w:p>
-        </w:tc>
-      </w:tr>
-      <w:tr>
-        <w:trPr>
-          <w:trHeight w:val="597"/>
-        </w:trPr>
-        <w:tc>
-          <w:tcPr>
-            <w:tcW w:w="3084" w:type="dxa"/>
-            <w:shd w:val="clear" w:color="auto" w:fill="auto"/>
-            <w:vAlign w:val="bottom"/>
-          </w:tcPr>
-          <w:p>
-            <w:pPr>
-              <w:spacing w:after="0" w:line="240" w:lineRule="auto"/>
-              <w:rPr>
-                <w:rFonts w:ascii="Calibri" w:eastAsia="Times New Roman" w:hAnsi="Calibri" w:cs="Times New Roman"/>
-                <w:i/>
-                <w:iCs/>
-                <w:color w:val="7F7F7F"/>
-              </w:rPr>
-            </w:pPr>
-            <w:r>
-              <w:rPr>
-                <w:rFonts w:ascii="Calibri" w:eastAsia="Times New Roman" w:hAnsi="Calibri" w:cs="Times New Roman"/>
-                <w:i/>
-                <w:iCs/>
-                <w:color w:val="7F7F7F"/>
-              </w:rPr>
-              <w:t>3. Click on the Login button.</w:t>
+              <w:t>2</w:t>
+            </w:r>
+            <w:bookmarkStart w:id="1" w:name="_GoBack"/>
+            <w:bookmarkEnd w:id="1"/>
+            <w:r>
+              <w:rPr>
+                <w:rFonts w:ascii="Calibri" w:eastAsia="Times New Roman" w:hAnsi="Calibri" w:cs="Times New Roman"/>
+                <w:i/>
+                <w:iCs/>
+                <w:color w:val="7F7F7F"/>
+              </w:rPr>
+              <w:t>. Click on the Login button.</w:t>
             </w:r>
           </w:p>
         </w:tc>
@@ -2919,8 +2860,6 @@
               </w:rPr>
               <w:t>http://www.onlinebills.com</w:t>
             </w:r>
-            <w:bookmarkStart w:id="1" w:name="_GoBack"/>
-            <w:bookmarkEnd w:id="1"/>
           </w:p>
         </w:tc>
       </w:tr>
@@ -3184,35 +3123,97 @@
           <w:tcPr>
             <w:tcW w:w="3084" w:type="dxa"/>
             <w:shd w:val="clear" w:color="auto" w:fill="auto"/>
-            <w:hideMark/>
-          </w:tcPr>
-          <w:p>
-            <w:pPr>
-              <w:spacing w:after="0" w:line="240" w:lineRule="auto"/>
-              <w:rPr>
-                <w:rFonts w:ascii="Calibri" w:eastAsia="Times New Roman" w:hAnsi="Calibri" w:cs="Times New Roman"/>
-                <w:i/>
-                <w:iCs/>
-                <w:color w:val="7F7F7F"/>
-              </w:rPr>
-            </w:pPr>
-            <w:r>
-              <w:rPr>
-                <w:rFonts w:ascii="Calibri" w:eastAsia="Times New Roman" w:hAnsi="Calibri" w:cs="Times New Roman"/>
-                <w:i/>
-                <w:iCs/>
-                <w:color w:val="7F7F7F"/>
-              </w:rPr>
-              <w:t xml:space="preserve">1. Open </w:t>
-            </w:r>
-            <w:r>
-              <w:rPr>
-                <w:rFonts w:ascii="Calibri" w:eastAsia="Times New Roman" w:hAnsi="Calibri" w:cs="Times New Roman"/>
-                <w:i/>
-                <w:iCs/>
-                <w:color w:val="7F7F7F"/>
-              </w:rPr>
-              <w:t>http://www.onlinebills.com</w:t>
+          </w:tcPr>
+          <w:p>
+            <w:pPr>
+              <w:spacing w:after="0" w:line="240" w:lineRule="auto"/>
+              <w:rPr>
+                <w:rFonts w:ascii="Calibri" w:eastAsia="Times New Roman" w:hAnsi="Calibri" w:cs="Times New Roman"/>
+                <w:i/>
+                <w:iCs/>
+                <w:color w:val="7F7F7F"/>
+              </w:rPr>
+            </w:pPr>
+            <w:r>
+              <w:rPr>
+                <w:rFonts w:ascii="Calibri" w:eastAsia="Times New Roman" w:hAnsi="Calibri" w:cs="Times New Roman"/>
+                <w:i/>
+                <w:iCs/>
+                <w:color w:val="7F7F7F"/>
+              </w:rPr>
+              <w:t>1</w:t>
+            </w:r>
+            <w:r>
+              <w:rPr>
+                <w:rFonts w:ascii="Calibri" w:eastAsia="Times New Roman" w:hAnsi="Calibri" w:cs="Times New Roman"/>
+                <w:i/>
+                <w:iCs/>
+                <w:color w:val="7F7F7F"/>
+              </w:rPr>
+              <w:t>. F</w:t>
+            </w:r>
+            <w:r>
+              <w:rPr>
+                <w:rFonts w:ascii="Calibri" w:eastAsia="Times New Roman" w:hAnsi="Calibri" w:cs="Times New Roman"/>
+                <w:i/>
+                <w:iCs/>
+                <w:color w:val="7F7F7F"/>
+              </w:rPr>
+              <w:t>il</w:t>
+            </w:r>
+            <w:r>
+              <w:rPr>
+                <w:rFonts w:ascii="Calibri" w:eastAsia="Times New Roman" w:hAnsi="Calibri" w:cs="Times New Roman"/>
+                <w:i/>
+                <w:iCs/>
+                <w:color w:val="7F7F7F"/>
+              </w:rPr>
+              <w:t>l</w:t>
+            </w:r>
+            <w:r>
+              <w:rPr>
+                <w:rFonts w:ascii="Calibri" w:eastAsia="Times New Roman" w:hAnsi="Calibri" w:cs="Times New Roman"/>
+                <w:i/>
+                <w:iCs/>
+                <w:color w:val="7F7F7F"/>
+              </w:rPr>
+              <w:t xml:space="preserve"> </w:t>
+            </w:r>
+            <w:r>
+              <w:rPr>
+                <w:rFonts w:ascii="Calibri" w:eastAsia="Times New Roman" w:hAnsi="Calibri" w:cs="Times New Roman"/>
+                <w:i/>
+                <w:iCs/>
+                <w:color w:val="7F7F7F"/>
+              </w:rPr>
+              <w:t xml:space="preserve">the fields </w:t>
+            </w:r>
+            <w:r>
+              <w:rPr>
+                <w:rFonts w:ascii="Calibri" w:eastAsia="Times New Roman" w:hAnsi="Calibri" w:cs="Times New Roman"/>
+                <w:i/>
+                <w:iCs/>
+                <w:color w:val="7F7F7F"/>
+              </w:rPr>
+              <w:t xml:space="preserve">with wrong password </w:t>
+            </w:r>
+            <w:r>
+              <w:rPr>
+                <w:rFonts w:ascii="Calibri" w:eastAsia="Times New Roman" w:hAnsi="Calibri" w:cs="Times New Roman"/>
+                <w:i/>
+                <w:iCs/>
+                <w:color w:val="7F7F7F"/>
+              </w:rPr>
+              <w:t>and/or</w:t>
+            </w:r>
+            <w:r>
+              <w:rPr>
+                <w:rFonts w:ascii="Calibri" w:eastAsia="Times New Roman" w:hAnsi="Calibri" w:cs="Times New Roman"/>
+                <w:i/>
+                <w:iCs/>
+                <w:color w:val="7F7F7F"/>
+              </w:rPr>
+              <w:t xml:space="preserve"> user name</w:t>
             </w:r>
             <w:r>
               <w:rPr>
@@ -3229,26 +3230,62 @@
           <w:tcPr>
             <w:tcW w:w="9552" w:type="dxa"/>
             <w:shd w:val="clear" w:color="auto" w:fill="auto"/>
-            <w:hideMark/>
-          </w:tcPr>
-          <w:p>
-            <w:pPr>
-              <w:spacing w:after="0" w:line="240" w:lineRule="auto"/>
-              <w:rPr>
-                <w:rFonts w:ascii="Calibri" w:eastAsia="Times New Roman" w:hAnsi="Calibri" w:cs="Times New Roman"/>
-                <w:i/>
-                <w:iCs/>
-                <w:color w:val="7F7F7F"/>
-              </w:rPr>
-            </w:pPr>
-            <w:r>
-              <w:rPr>
-                <w:rFonts w:ascii="Calibri" w:eastAsia="Times New Roman" w:hAnsi="Calibri" w:cs="Times New Roman"/>
-                <w:i/>
-                <w:iCs/>
-                <w:color w:val="7F7F7F"/>
-              </w:rPr>
-              <w:t>User should be able to see Username, Password and Login button.</w:t>
+          </w:tcPr>
+          <w:p>
+            <w:pPr>
+              <w:spacing w:after="0" w:line="240" w:lineRule="auto"/>
+              <w:rPr>
+                <w:rFonts w:ascii="Calibri" w:eastAsia="Times New Roman" w:hAnsi="Calibri" w:cs="Times New Roman"/>
+                <w:i/>
+                <w:iCs/>
+                <w:color w:val="7F7F7F"/>
+              </w:rPr>
+            </w:pPr>
+            <w:r>
+              <w:rPr>
+                <w:rFonts w:ascii="Calibri" w:eastAsia="Times New Roman" w:hAnsi="Calibri" w:cs="Times New Roman"/>
+                <w:i/>
+                <w:iCs/>
+                <w:color w:val="7F7F7F"/>
+              </w:rPr>
+              <w:t>User should be able to fill</w:t>
+            </w:r>
+            <w:r>
+              <w:rPr>
+                <w:rFonts w:ascii="Calibri" w:eastAsia="Times New Roman" w:hAnsi="Calibri" w:cs="Times New Roman"/>
+                <w:i/>
+                <w:iCs/>
+                <w:color w:val="7F7F7F"/>
+                <w:lang w:val="bg-BG"/>
+              </w:rPr>
+              <w:t xml:space="preserve"> </w:t>
+            </w:r>
+            <w:r>
+              <w:rPr>
+                <w:rFonts w:ascii="Calibri" w:eastAsia="Times New Roman" w:hAnsi="Calibri" w:cs="Times New Roman"/>
+                <w:i/>
+                <w:iCs/>
+                <w:color w:val="7F7F7F"/>
+              </w:rPr>
+              <w:t xml:space="preserve">in the </w:t>
+            </w:r>
+            <w:r>
+              <w:rPr>
+                <w:rFonts w:ascii="Calibri" w:eastAsia="Times New Roman" w:hAnsi="Calibri" w:cs="Times New Roman"/>
+                <w:i/>
+                <w:iCs/>
+                <w:color w:val="7F7F7F"/>
+              </w:rPr>
+              <w:t>fields</w:t>
+            </w:r>
+            <w:r>
+              <w:rPr>
+                <w:rFonts w:ascii="Calibri" w:eastAsia="Times New Roman" w:hAnsi="Calibri" w:cs="Times New Roman"/>
+                <w:i/>
+                <w:iCs/>
+                <w:color w:val="7F7F7F"/>
+              </w:rPr>
+              <w:t xml:space="preserve"> the Username and Password.</w:t>
             </w:r>
           </w:p>
         </w:tc>
@@ -3279,79 +3316,16 @@
                 <w:iCs/>
                 <w:color w:val="7F7F7F"/>
               </w:rPr>
-              <w:t>2. F</w:t>
-            </w:r>
-            <w:r>
-              <w:rPr>
-                <w:rFonts w:ascii="Calibri" w:eastAsia="Times New Roman" w:hAnsi="Calibri" w:cs="Times New Roman"/>
-                <w:i/>
-                <w:iCs/>
-                <w:color w:val="7F7F7F"/>
-              </w:rPr>
-              <w:t>il</w:t>
-            </w:r>
-            <w:r>
-              <w:rPr>
-                <w:rFonts w:ascii="Calibri" w:eastAsia="Times New Roman" w:hAnsi="Calibri" w:cs="Times New Roman"/>
-                <w:i/>
-                <w:iCs/>
-                <w:color w:val="7F7F7F"/>
-              </w:rPr>
-              <w:t>l</w:t>
-            </w:r>
-            <w:r>
-              <w:rPr>
-                <w:rFonts w:ascii="Calibri" w:eastAsia="Times New Roman" w:hAnsi="Calibri" w:cs="Times New Roman"/>
-                <w:i/>
-                <w:iCs/>
-                <w:color w:val="7F7F7F"/>
-              </w:rPr>
-              <w:t xml:space="preserve"> </w:t>
-            </w:r>
-            <w:r>
-              <w:rPr>
-                <w:rFonts w:ascii="Calibri" w:eastAsia="Times New Roman" w:hAnsi="Calibri" w:cs="Times New Roman"/>
-                <w:i/>
-                <w:iCs/>
-                <w:color w:val="7F7F7F"/>
-              </w:rPr>
-              <w:t xml:space="preserve">the fields </w:t>
-            </w:r>
-            <w:r>
-              <w:rPr>
-                <w:rFonts w:ascii="Calibri" w:eastAsia="Times New Roman" w:hAnsi="Calibri" w:cs="Times New Roman"/>
-                <w:i/>
-                <w:iCs/>
-                <w:color w:val="7F7F7F"/>
-              </w:rPr>
-              <w:t xml:space="preserve">with wrong password </w:t>
-            </w:r>
-            <w:r>
-              <w:rPr>
-                <w:rFonts w:ascii="Calibri" w:eastAsia="Times New Roman" w:hAnsi="Calibri" w:cs="Times New Roman"/>
-                <w:i/>
-                <w:iCs/>
-                <w:color w:val="7F7F7F"/>
-              </w:rPr>
-              <w:t>and/or</w:t>
-            </w:r>
-            <w:r>
-              <w:rPr>
-                <w:rFonts w:ascii="Calibri" w:eastAsia="Times New Roman" w:hAnsi="Calibri" w:cs="Times New Roman"/>
-                <w:i/>
-                <w:iCs/>
-                <w:color w:val="7F7F7F"/>
-              </w:rPr>
-              <w:t xml:space="preserve"> user name</w:t>
-            </w:r>
-            <w:r>
-              <w:rPr>
-                <w:rFonts w:ascii="Calibri" w:eastAsia="Times New Roman" w:hAnsi="Calibri" w:cs="Times New Roman"/>
-                <w:i/>
-                <w:iCs/>
-                <w:color w:val="7F7F7F"/>
-              </w:rPr>
-              <w:t>.</w:t>
+              <w:t>2</w:t>
+            </w:r>
+            <w:r>
+              <w:rPr>
+                <w:rFonts w:ascii="Calibri" w:eastAsia="Times New Roman" w:hAnsi="Calibri" w:cs="Times New Roman"/>
+                <w:i/>
+                <w:iCs/>
+                <w:color w:val="7F7F7F"/>
+              </w:rPr>
+              <w:t>. Click on the Login button.</w:t>
             </w:r>
           </w:p>
         </w:tc>
@@ -3377,110 +3351,7 @@
                 <w:iCs/>
                 <w:color w:val="7F7F7F"/>
               </w:rPr>
-              <w:t>User should be able to fill</w:t>
-            </w:r>
-            <w:r>
-              <w:rPr>
-                <w:rFonts w:ascii="Calibri" w:eastAsia="Times New Roman" w:hAnsi="Calibri" w:cs="Times New Roman"/>
-                <w:i/>
-                <w:iCs/>
-                <w:color w:val="7F7F7F"/>
-                <w:lang w:val="bg-BG"/>
-              </w:rPr>
-              <w:t xml:space="preserve"> </w:t>
-            </w:r>
-            <w:r>
-              <w:rPr>
-                <w:rFonts w:ascii="Calibri" w:eastAsia="Times New Roman" w:hAnsi="Calibri" w:cs="Times New Roman"/>
-                <w:i/>
-                <w:iCs/>
-                <w:color w:val="7F7F7F"/>
-              </w:rPr>
-              <w:t xml:space="preserve">in the </w:t>
-            </w:r>
-            <w:r>
-              <w:rPr>
-                <w:rFonts w:ascii="Calibri" w:eastAsia="Times New Roman" w:hAnsi="Calibri" w:cs="Times New Roman"/>
-                <w:i/>
-                <w:iCs/>
-                <w:color w:val="7F7F7F"/>
-              </w:rPr>
-              <w:t>fields</w:t>
-            </w:r>
-            <w:r>
-              <w:rPr>
-                <w:rFonts w:ascii="Calibri" w:eastAsia="Times New Roman" w:hAnsi="Calibri" w:cs="Times New Roman"/>
-                <w:i/>
-                <w:iCs/>
-                <w:color w:val="7F7F7F"/>
-              </w:rPr>
-              <w:t xml:space="preserve"> the Username and Password.</w:t>
-            </w:r>
-          </w:p>
-        </w:tc>
-      </w:tr>
-      <w:tr>
-        <w:trPr>
-          <w:trHeight w:val="733"/>
-        </w:trPr>
-        <w:tc>
-          <w:tcPr>
-            <w:tcW w:w="3084" w:type="dxa"/>
-            <w:shd w:val="clear" w:color="auto" w:fill="auto"/>
-          </w:tcPr>
-          <w:p>
-            <w:pPr>
-              <w:spacing w:after="0" w:line="240" w:lineRule="auto"/>
-              <w:rPr>
-                <w:rFonts w:ascii="Calibri" w:eastAsia="Times New Roman" w:hAnsi="Calibri" w:cs="Times New Roman"/>
-                <w:i/>
-                <w:iCs/>
-                <w:color w:val="7F7F7F"/>
-              </w:rPr>
-            </w:pPr>
-            <w:r>
-              <w:rPr>
-                <w:rFonts w:ascii="Calibri" w:eastAsia="Times New Roman" w:hAnsi="Calibri" w:cs="Times New Roman"/>
-                <w:i/>
-                <w:iCs/>
-                <w:color w:val="7F7F7F"/>
-              </w:rPr>
-              <w:t>3. Click on the Login button.</w:t>
-            </w:r>
-          </w:p>
-        </w:tc>
-        <w:tc>
-          <w:tcPr>
-            <w:tcW w:w="9552" w:type="dxa"/>
-            <w:shd w:val="clear" w:color="auto" w:fill="auto"/>
-          </w:tcPr>
-          <w:p>
-            <w:pPr>
-              <w:spacing w:after="0" w:line="240" w:lineRule="auto"/>
-              <w:rPr>
-                <w:rFonts w:ascii="Calibri" w:eastAsia="Times New Roman" w:hAnsi="Calibri" w:cs="Times New Roman"/>
-                <w:i/>
-                <w:iCs/>
-                <w:color w:val="7F7F7F"/>
-              </w:rPr>
-            </w:pPr>
-            <w:r>
-              <w:rPr>
-                <w:rFonts w:ascii="Calibri" w:eastAsia="Times New Roman" w:hAnsi="Calibri" w:cs="Times New Roman"/>
-                <w:i/>
-                <w:iCs/>
-                <w:color w:val="7F7F7F"/>
-              </w:rPr>
-              <w:t xml:space="preserve">A </w:t>
-            </w:r>
-            <w:r>
-              <w:rPr>
-                <w:rFonts w:ascii="Calibri" w:eastAsia="Times New Roman" w:hAnsi="Calibri" w:cs="Times New Roman"/>
-                <w:i/>
-                <w:iCs/>
-                <w:color w:val="7F7F7F"/>
-              </w:rPr>
-              <w:t>red colored message:</w:t>
+              <w:t>A red colored message:</w:t>
             </w:r>
             <w:r>
               <w:rPr>

</xml_diff>